<commit_message>
Added better prob matrices that account for noise category
</commit_message>
<xml_diff>
--- a/Linear Tracker Jupyter/model_tests.docx
+++ b/Linear Tracker Jupyter/model_tests.docx
@@ -7,7 +7,13 @@
         <w:pStyle w:val="Heading1"/>
       </w:pPr>
       <w:r>
-        <w:t>Constant Information Among All Models:</w:t>
+        <w:t xml:space="preserve">Constant Information Among </w:t>
+      </w:r>
+      <w:r>
+        <w:t>First 7</w:t>
+      </w:r>
+      <w:r>
+        <w:t xml:space="preserve"> Models:</w:t>
       </w:r>
     </w:p>
     <w:tbl>
@@ -26,7 +32,10 @@
           </w:tcPr>
           <w:p>
             <w:r>
-              <w:t>Date: 6-12-2017</w:t>
+              <w:t>Date: 6-21</w:t>
+            </w:r>
+            <w:r>
+              <w:t>-2017</w:t>
             </w:r>
           </w:p>
           <w:p>
@@ -84,8 +93,18 @@
             </w:r>
           </w:p>
           <w:p>
-            <w:r>
-              <w:t>SGD(lr=0.01,</w:t>
+            <w:proofErr w:type="gramStart"/>
+            <w:r>
+              <w:t>SGD(</w:t>
+            </w:r>
+            <w:proofErr w:type="spellStart"/>
+            <w:proofErr w:type="gramEnd"/>
+            <w:r>
+              <w:t>lr</w:t>
+            </w:r>
+            <w:proofErr w:type="spellEnd"/>
+            <w:r>
+              <w:t>=0.01,</w:t>
             </w:r>
           </w:p>
           <w:p>
@@ -99,8 +118,13 @@
             </w:r>
           </w:p>
           <w:p>
-            <w:r>
-              <w:t>nesterov=True).</w:t>
+            <w:proofErr w:type="spellStart"/>
+            <w:r>
+              <w:t>nesterov</w:t>
+            </w:r>
+            <w:proofErr w:type="spellEnd"/>
+            <w:r>
+              <w:t>=True).</w:t>
             </w:r>
           </w:p>
         </w:tc>
@@ -197,7 +221,15 @@
           </w:p>
           <w:p>
             <w:r>
-              <w:t>Changed optimizer to ‘rmsprop’.</w:t>
+              <w:t>Changed optimizer to ‘</w:t>
+            </w:r>
+            <w:proofErr w:type="spellStart"/>
+            <w:r>
+              <w:t>rmsprop</w:t>
+            </w:r>
+            <w:proofErr w:type="spellEnd"/>
+            <w:r>
+              <w:t>’.</w:t>
             </w:r>
           </w:p>
           <w:p/>
@@ -279,6 +311,25 @@
             <w:r>
               <w:t>Changing the optimizer was a good idea. I’ll have to try other optimizers in the future.</w:t>
             </w:r>
+            <w:r>
+              <w:t xml:space="preserve"> </w:t>
+            </w:r>
+            <w:proofErr w:type="spellStart"/>
+            <w:r>
+              <w:t>Keshav</w:t>
+            </w:r>
+            <w:proofErr w:type="spellEnd"/>
+            <w:r>
+              <w:t xml:space="preserve"> recommends ‘</w:t>
+            </w:r>
+            <w:proofErr w:type="spellStart"/>
+            <w:r>
+              <w:t>adam</w:t>
+            </w:r>
+            <w:proofErr w:type="spellEnd"/>
+            <w:r>
+              <w:t>’.</w:t>
+            </w:r>
           </w:p>
         </w:tc>
         <w:tc>
@@ -513,6 +564,8 @@
             </w:r>
           </w:p>
         </w:tc>
+        <w:bookmarkStart w:id="0" w:name="_GoBack"/>
+        <w:bookmarkEnd w:id="0"/>
       </w:tr>
       <w:tr>
         <w:trPr>
@@ -660,7 +713,21 @@
           <w:p/>
           <w:p>
             <w:r>
-              <w:t>Also, a little of topic, but these LSTM models are starting to take a long time to fit. It might be a good idea to request a GPU from Fermilab.</w:t>
+              <w:t>Also, a little of</w:t>
+            </w:r>
+            <w:r>
+              <w:t>f</w:t>
+            </w:r>
+            <w:r>
+              <w:t xml:space="preserve"> topic, but these LSTM models are starting to take a long time to fit. It might be a good idea to request a GPU from </w:t>
+            </w:r>
+            <w:proofErr w:type="spellStart"/>
+            <w:r>
+              <w:t>Fermilab</w:t>
+            </w:r>
+            <w:proofErr w:type="spellEnd"/>
+            <w:r>
+              <w:t>.</w:t>
             </w:r>
           </w:p>
         </w:tc>
@@ -706,7 +773,15 @@
           </w:p>
           <w:p>
             <w:r>
-              <w:t>Added the argument “recurrent_dropout=0.2” to each of the LSTM layers.</w:t>
+              <w:t>Added the argument “</w:t>
+            </w:r>
+            <w:proofErr w:type="spellStart"/>
+            <w:r>
+              <w:t>recurrent_dropout</w:t>
+            </w:r>
+            <w:proofErr w:type="spellEnd"/>
+            <w:r>
+              <w:t>=0.2” to each of the LSTM layers.</w:t>
             </w:r>
           </w:p>
         </w:tc>
@@ -929,9 +1004,259 @@
             <w:r>
               <w:t>Not a great deal of change. The graph does take a bit longer (epochs) to converge.</w:t>
             </w:r>
-            <w:bookmarkStart w:id="0" w:name="_GoBack"/>
-            <w:bookmarkEnd w:id="0"/>
-          </w:p>
+          </w:p>
+        </w:tc>
+        <w:tc>
+          <w:tcPr>
+            <w:tcW w:w="5395" w:type="dxa"/>
+            <w:vMerge/>
+          </w:tcPr>
+          <w:p/>
+        </w:tc>
+      </w:tr>
+    </w:tbl>
+    <w:p>
+      <w:pPr>
+        <w:pStyle w:val="Heading1"/>
+      </w:pPr>
+      <w:r>
+        <w:t>Constant Information Among All Models:</w:t>
+      </w:r>
+    </w:p>
+    <w:tbl>
+      <w:tblPr>
+        <w:tblStyle w:val="TableGrid"/>
+        <w:tblW w:w="0" w:type="auto"/>
+        <w:tblLook w:val="04A0" w:firstRow="1" w:lastRow="0" w:firstColumn="1" w:lastColumn="0" w:noHBand="0" w:noVBand="1"/>
+      </w:tblPr>
+      <w:tblGrid>
+        <w:gridCol w:w="10790"/>
+      </w:tblGrid>
+      <w:tr>
+        <w:tc>
+          <w:tcPr>
+            <w:tcW w:w="10790" w:type="dxa"/>
+          </w:tcPr>
+          <w:p>
+            <w:r>
+              <w:t>Date: 6-22</w:t>
+            </w:r>
+            <w:r>
+              <w:t>-2017</w:t>
+            </w:r>
+          </w:p>
+          <w:p>
+            <w:r>
+              <w:t>512 events, 5 tracks per event, 4 hits per track, 5 noisy hits per event</w:t>
+            </w:r>
+          </w:p>
+          <w:p>
+            <w:r>
+              <w:t>128 epochs, batch size = 32, validation split = 0.25</w:t>
+            </w:r>
+          </w:p>
+          <w:p>
+            <w:r>
+              <w:t>All models tested on the same training data and training target.</w:t>
+            </w:r>
+          </w:p>
+        </w:tc>
+      </w:tr>
+    </w:tbl>
+    <w:p>
+      <w:pPr>
+        <w:pStyle w:val="Heading1"/>
+      </w:pPr>
+      <w:r>
+        <w:t>Model 8:</w:t>
+      </w:r>
+    </w:p>
+    <w:tbl>
+      <w:tblPr>
+        <w:tblStyle w:val="TableGrid"/>
+        <w:tblW w:w="0" w:type="auto"/>
+        <w:tblLook w:val="04A0" w:firstRow="1" w:lastRow="0" w:firstColumn="1" w:lastColumn="0" w:noHBand="0" w:noVBand="1"/>
+      </w:tblPr>
+      <w:tblGrid>
+        <w:gridCol w:w="5395"/>
+        <w:gridCol w:w="5395"/>
+      </w:tblGrid>
+      <w:tr>
+        <w:trPr>
+          <w:trHeight w:val="1123"/>
+        </w:trPr>
+        <w:tc>
+          <w:tcPr>
+            <w:tcW w:w="5395" w:type="dxa"/>
+          </w:tcPr>
+          <w:p>
+            <w:r>
+              <w:t>From Model 7:</w:t>
+            </w:r>
+          </w:p>
+          <w:p>
+            <w:r>
+              <w:t xml:space="preserve">Increased dropout and </w:t>
+            </w:r>
+            <w:proofErr w:type="spellStart"/>
+            <w:r>
+              <w:t>recurrent_dropout</w:t>
+            </w:r>
+            <w:proofErr w:type="spellEnd"/>
+            <w:r>
+              <w:t xml:space="preserve"> values to 0.4 for all LSTM layers.</w:t>
+            </w:r>
+          </w:p>
+        </w:tc>
+        <w:tc>
+          <w:tcPr>
+            <w:tcW w:w="5395" w:type="dxa"/>
+            <w:vMerge w:val="restart"/>
+          </w:tcPr>
+          <w:p>
+            <w:r>
+              <w:t>Test accuracy: 0.810468755662</w:t>
+            </w:r>
+          </w:p>
+          <w:p>
+            <w:r>
+              <w:rPr>
+                <w:noProof/>
+              </w:rPr>
+              <w:drawing>
+                <wp:inline distT="0" distB="0" distL="0" distR="0" wp14:anchorId="5E6916E0" wp14:editId="009F6D0A">
+                  <wp:extent cx="1828800" cy="1801368"/>
+                  <wp:effectExtent l="0" t="0" r="0" b="8890"/>
+                  <wp:docPr id="8" name="Picture 8"/>
+                  <wp:cNvGraphicFramePr>
+                    <a:graphicFrameLocks xmlns:a="http://schemas.openxmlformats.org/drawingml/2006/main" noChangeAspect="1"/>
+                  </wp:cNvGraphicFramePr>
+                  <a:graphic xmlns:a="http://schemas.openxmlformats.org/drawingml/2006/main">
+                    <a:graphicData uri="http://schemas.openxmlformats.org/drawingml/2006/picture">
+                      <pic:pic xmlns:pic="http://schemas.openxmlformats.org/drawingml/2006/picture">
+                        <pic:nvPicPr>
+                          <pic:cNvPr id="8" name="model8.png"/>
+                          <pic:cNvPicPr/>
+                        </pic:nvPicPr>
+                        <pic:blipFill>
+                          <a:blip r:embed="rId14" cstate="print">
+                            <a:extLst>
+                              <a:ext uri="{28A0092B-C50C-407E-A947-70E740481C1C}">
+                                <a14:useLocalDpi xmlns:a14="http://schemas.microsoft.com/office/drawing/2010/main" val="0"/>
+                              </a:ext>
+                            </a:extLst>
+                          </a:blip>
+                          <a:stretch>
+                            <a:fillRect/>
+                          </a:stretch>
+                        </pic:blipFill>
+                        <pic:spPr>
+                          <a:xfrm>
+                            <a:off x="0" y="0"/>
+                            <a:ext cx="1828800" cy="1801368"/>
+                          </a:xfrm>
+                          <a:prstGeom prst="rect">
+                            <a:avLst/>
+                          </a:prstGeom>
+                        </pic:spPr>
+                      </pic:pic>
+                    </a:graphicData>
+                  </a:graphic>
+                </wp:inline>
+              </w:drawing>
+            </w:r>
+          </w:p>
+        </w:tc>
+      </w:tr>
+      <w:tr>
+        <w:trPr>
+          <w:trHeight w:val="1123"/>
+        </w:trPr>
+        <w:tc>
+          <w:tcPr>
+            <w:tcW w:w="5395" w:type="dxa"/>
+          </w:tcPr>
+          <w:p>
+            <w:r>
+              <w:t>Thoughts:</w:t>
+            </w:r>
+          </w:p>
+          <w:p>
+            <w:r>
+              <w:t>I don’t think affecting dropout will affect where the model plateaus. This is evident in that the model only increases marginally for the middle and last epochs.</w:t>
+            </w:r>
+          </w:p>
+        </w:tc>
+        <w:tc>
+          <w:tcPr>
+            <w:tcW w:w="5395" w:type="dxa"/>
+            <w:vMerge/>
+          </w:tcPr>
+          <w:p/>
+        </w:tc>
+      </w:tr>
+    </w:tbl>
+    <w:p>
+      <w:pPr>
+        <w:pStyle w:val="Heading1"/>
+      </w:pPr>
+      <w:r>
+        <w:t>Model 9:</w:t>
+      </w:r>
+    </w:p>
+    <w:tbl>
+      <w:tblPr>
+        <w:tblStyle w:val="TableGrid"/>
+        <w:tblW w:w="0" w:type="auto"/>
+        <w:tblLook w:val="04A0" w:firstRow="1" w:lastRow="0" w:firstColumn="1" w:lastColumn="0" w:noHBand="0" w:noVBand="1"/>
+      </w:tblPr>
+      <w:tblGrid>
+        <w:gridCol w:w="5395"/>
+        <w:gridCol w:w="5395"/>
+      </w:tblGrid>
+      <w:tr>
+        <w:tc>
+          <w:tcPr>
+            <w:tcW w:w="5395" w:type="dxa"/>
+          </w:tcPr>
+          <w:p>
+            <w:r>
+              <w:t>From Model 7:</w:t>
+            </w:r>
+          </w:p>
+          <w:p>
+            <w:r>
+              <w:t>Replaced optimizer with ‘</w:t>
+            </w:r>
+            <w:proofErr w:type="spellStart"/>
+            <w:r>
+              <w:t>adam</w:t>
+            </w:r>
+            <w:proofErr w:type="spellEnd"/>
+            <w:r>
+              <w:t>’.</w:t>
+            </w:r>
+          </w:p>
+        </w:tc>
+        <w:tc>
+          <w:tcPr>
+            <w:tcW w:w="5395" w:type="dxa"/>
+            <w:vMerge w:val="restart"/>
+          </w:tcPr>
+          <w:p/>
+        </w:tc>
+      </w:tr>
+      <w:tr>
+        <w:tc>
+          <w:tcPr>
+            <w:tcW w:w="5395" w:type="dxa"/>
+          </w:tcPr>
+          <w:p>
+            <w:r>
+              <w:t>Thoughts:</w:t>
+            </w:r>
+          </w:p>
+          <w:p/>
         </w:tc>
         <w:tc>
           <w:tcPr>
@@ -944,9 +1269,9 @@
     </w:tbl>
     <w:p/>
     <w:sectPr>
-      <w:footerReference w:type="default" r:id="rId14"/>
-      <w:headerReference w:type="first" r:id="rId15"/>
-      <w:footerReference w:type="first" r:id="rId16"/>
+      <w:footerReference w:type="default" r:id="rId15"/>
+      <w:headerReference w:type="first" r:id="rId16"/>
+      <w:footerReference w:type="first" r:id="rId17"/>
       <w:pgSz w:w="12240" w:h="15840"/>
       <w:pgMar w:top="720" w:right="720" w:bottom="720" w:left="720" w:header="720" w:footer="720" w:gutter="0"/>
       <w:cols w:space="720"/>
@@ -1016,7 +1341,7 @@
           <w:rPr>
             <w:noProof/>
           </w:rPr>
-          <w:t>3</w:t>
+          <w:t>2</w:t>
         </w:r>
         <w:r>
           <w:rPr>

</xml_diff>